<commit_message>
updating resume and html
</commit_message>
<xml_diff>
--- a/doc/Hardik Bhatt Resume.docx
+++ b/doc/Hardik Bhatt Resume.docx
@@ -313,7 +313,7 @@
         <w:rPr>
           <w:rFonts w:ascii="Calibri" w:eastAsia="Times New Roman" w:hAnsi="Calibri" w:cs="Calibri"/>
         </w:rPr>
-        <w:t>Custom Software Development</w:t>
+        <w:t>Web Technologies</w:t>
       </w:r>
       <w:r>
         <w:rPr>
@@ -325,19 +325,7 @@
         <w:rPr>
           <w:rFonts w:ascii="Calibri" w:eastAsia="Times New Roman" w:hAnsi="Calibri" w:cs="Calibri"/>
         </w:rPr>
-        <w:t>Web Design</w:t>
-      </w:r>
-      <w:r>
-        <w:rPr>
-          <w:rFonts w:ascii="Calibri" w:eastAsia="Times New Roman" w:hAnsi="Calibri" w:cs="Calibri"/>
-        </w:rPr>
-        <w:t xml:space="preserve"> +</w:t>
-      </w:r>
-      <w:r>
-        <w:rPr>
-          <w:rFonts w:ascii="Calibri" w:eastAsia="Times New Roman" w:hAnsi="Calibri" w:cs="Calibri"/>
-        </w:rPr>
-        <w:t xml:space="preserve"> Development</w:t>
+        <w:t>Frontend Development</w:t>
       </w:r>
       <w:r>
         <w:rPr>
@@ -361,7 +349,7 @@
         <w:rPr>
           <w:rFonts w:ascii="Calibri" w:eastAsia="Times New Roman" w:hAnsi="Calibri" w:cs="Calibri"/>
         </w:rPr>
-        <w:t>Technical Support</w:t>
+        <w:t>Library and Framework Development</w:t>
       </w:r>
       <w:r>
         <w:rPr>
@@ -397,7 +385,19 @@
         <w:rPr>
           <w:rFonts w:ascii="Calibri" w:eastAsia="Times New Roman" w:hAnsi="Calibri" w:cs="Calibri"/>
         </w:rPr>
-        <w:t>Mobile Application Development</w:t>
+        <w:t>Observability and Real-time Analytics</w:t>
+      </w:r>
+      <w:r>
+        <w:rPr>
+          <w:rFonts w:ascii="Calibri" w:eastAsia="Times New Roman" w:hAnsi="Calibri" w:cs="Calibri"/>
+        </w:rPr>
+        <w:t xml:space="preserve">  |   </w:t>
+      </w:r>
+      <w:r>
+        <w:rPr>
+          <w:rFonts w:ascii="Calibri" w:eastAsia="Times New Roman" w:hAnsi="Calibri" w:cs="Calibri"/>
+        </w:rPr>
+        <w:t>Software Testing</w:t>
       </w:r>
       <w:r>
         <w:rPr>
@@ -409,34 +409,32 @@
         <w:rPr>
           <w:rFonts w:ascii="Calibri" w:eastAsia="Times New Roman" w:hAnsi="Calibri" w:cs="Calibri"/>
         </w:rPr>
-        <w:t>Software Testing</w:t>
-      </w:r>
-      <w:r>
-        <w:rPr>
-          <w:rFonts w:ascii="Calibri" w:eastAsia="Times New Roman" w:hAnsi="Calibri" w:cs="Calibri"/>
-        </w:rPr>
-        <w:t xml:space="preserve">   |   </w:t>
-      </w:r>
-      <w:r>
-        <w:rPr>
-          <w:rFonts w:ascii="Calibri" w:eastAsia="Times New Roman" w:hAnsi="Calibri" w:cs="Calibri"/>
-        </w:rPr>
-        <w:t>User Experience Design (</w:t>
-      </w:r>
-      <w:proofErr w:type="gramStart"/>
-      <w:r>
-        <w:rPr>
-          <w:rFonts w:ascii="Calibri" w:eastAsia="Times New Roman" w:hAnsi="Calibri" w:cs="Calibri"/>
-        </w:rPr>
-        <w:t>UED)</w:t>
-      </w:r>
-      <w:r>
-        <w:rPr>
-          <w:rFonts w:ascii="Calibri" w:eastAsia="Times New Roman" w:hAnsi="Calibri" w:cs="Calibri"/>
-        </w:rPr>
-        <w:t xml:space="preserve">  |</w:t>
-      </w:r>
-      <w:proofErr w:type="gramEnd"/>
+        <w:t>Product Development</w:t>
+      </w:r>
+      <w:r>
+        <w:rPr>
+          <w:rFonts w:ascii="Calibri" w:eastAsia="Times New Roman" w:hAnsi="Calibri" w:cs="Calibri"/>
+        </w:rPr>
+        <w:t xml:space="preserve">  </w:t>
+      </w:r>
+      <w:r>
+        <w:rPr>
+          <w:rFonts w:ascii="Calibri" w:eastAsia="Times New Roman" w:hAnsi="Calibri" w:cs="Calibri"/>
+        </w:rPr>
+        <w:t xml:space="preserve">| </w:t>
+      </w:r>
+      <w:r>
+        <w:rPr>
+          <w:rFonts w:ascii="Calibri" w:eastAsia="Times New Roman" w:hAnsi="Calibri" w:cs="Calibri"/>
+        </w:rPr>
+        <w:t xml:space="preserve">Technical </w:t>
+      </w:r>
+      <w:r>
+        <w:rPr>
+          <w:rFonts w:ascii="Calibri" w:eastAsia="Times New Roman" w:hAnsi="Calibri" w:cs="Calibri"/>
+        </w:rPr>
+        <w:t>Problem</w:t>
+      </w:r>
       <w:r>
         <w:rPr>
           <w:rFonts w:ascii="Calibri" w:eastAsia="Times New Roman" w:hAnsi="Calibri" w:cs="Calibri"/>
@@ -447,31 +445,13 @@
         <w:rPr>
           <w:rFonts w:ascii="Calibri" w:eastAsia="Times New Roman" w:hAnsi="Calibri" w:cs="Calibri"/>
         </w:rPr>
-        <w:t xml:space="preserve">Technical </w:t>
-      </w:r>
-      <w:r>
-        <w:rPr>
-          <w:rFonts w:ascii="Calibri" w:eastAsia="Times New Roman" w:hAnsi="Calibri" w:cs="Calibri"/>
-        </w:rPr>
-        <w:t>Problem</w:t>
+        <w:t>Solving</w:t>
       </w:r>
       <w:r>
         <w:rPr>
           <w:rFonts w:ascii="Calibri" w:eastAsia="Times New Roman" w:hAnsi="Calibri" w:cs="Calibri"/>
         </w:rPr>
         <w:t xml:space="preserve"> </w:t>
-      </w:r>
-      <w:r>
-        <w:rPr>
-          <w:rFonts w:ascii="Calibri" w:eastAsia="Times New Roman" w:hAnsi="Calibri" w:cs="Calibri"/>
-        </w:rPr>
-        <w:t>Solving</w:t>
-      </w:r>
-      <w:r>
-        <w:rPr>
-          <w:rFonts w:ascii="Calibri" w:eastAsia="Times New Roman" w:hAnsi="Calibri" w:cs="Calibri"/>
-        </w:rPr>
-        <w:t xml:space="preserve"> | Software Development + Engineering</w:t>
       </w:r>
     </w:p>
     <w:p>
@@ -528,7 +508,28 @@
           <w:b/>
           <w:bCs/>
         </w:rPr>
-        <w:t>July 2020 - Present</w:t>
+        <w:t xml:space="preserve">July 2020 </w:t>
+      </w:r>
+      <w:r>
+        <w:rPr>
+          <w:b/>
+          <w:bCs/>
+        </w:rPr>
+        <w:t>–</w:t>
+      </w:r>
+      <w:r>
+        <w:rPr>
+          <w:b/>
+          <w:bCs/>
+        </w:rPr>
+        <w:t xml:space="preserve"> </w:t>
+      </w:r>
+      <w:r>
+        <w:rPr>
+          <w:b/>
+          <w:bCs/>
+        </w:rPr>
+        <w:t>July 2023</w:t>
       </w:r>
     </w:p>
     <w:p>
@@ -563,7 +564,13 @@
         <w:t>-15</w:t>
       </w:r>
       <w:r>
-        <w:t xml:space="preserve">, Typescript, Node.js, Java Spring Tool Suite (STS), GIT Hub and MongoDB in developing, architecting, and design large complex distributed systems that are efficient, </w:t>
+        <w:t xml:space="preserve">, Typescript, </w:t>
+      </w:r>
+      <w:r>
+        <w:t>Node.js Platform</w:t>
+      </w:r>
+      <w:r>
+        <w:t xml:space="preserve">, Java Spring Tool Suite (STS), GIT Hub and MongoDB in developing, architecting, and design large complex distributed systems that are efficient, </w:t>
       </w:r>
       <w:r>
         <w:t>resilient,</w:t>

</xml_diff>

<commit_message>
Adding new experience and documents
</commit_message>
<xml_diff>
--- a/doc/Hardik Bhatt Resume.docx
+++ b/doc/Hardik Bhatt Resume.docx
@@ -492,6 +492,215 @@
           <w:b/>
           <w:bCs/>
         </w:rPr>
+        <w:t>Fiserv</w:t>
+      </w:r>
+      <w:r>
+        <w:t xml:space="preserve">, </w:t>
+      </w:r>
+      <w:r>
+        <w:t>Berkeley Heights</w:t>
+      </w:r>
+      <w:r>
+        <w:t>, NJ</w:t>
+      </w:r>
+      <w:r>
+        <w:tab/>
+      </w:r>
+      <w:r>
+        <w:rPr>
+          <w:b/>
+          <w:bCs/>
+        </w:rPr>
+        <w:t>September</w:t>
+      </w:r>
+      <w:r>
+        <w:rPr>
+          <w:b/>
+          <w:bCs/>
+        </w:rPr>
+        <w:t xml:space="preserve"> 202</w:t>
+      </w:r>
+      <w:r>
+        <w:rPr>
+          <w:b/>
+          <w:bCs/>
+        </w:rPr>
+        <w:t>3</w:t>
+      </w:r>
+      <w:r>
+        <w:rPr>
+          <w:b/>
+          <w:bCs/>
+        </w:rPr>
+        <w:t xml:space="preserve"> </w:t>
+      </w:r>
+      <w:r>
+        <w:rPr>
+          <w:b/>
+          <w:bCs/>
+        </w:rPr>
+        <w:t>–</w:t>
+      </w:r>
+      <w:r>
+        <w:rPr>
+          <w:b/>
+          <w:bCs/>
+        </w:rPr>
+        <w:t xml:space="preserve"> </w:t>
+      </w:r>
+      <w:r>
+        <w:rPr>
+          <w:b/>
+          <w:bCs/>
+        </w:rPr>
+        <w:t>Present</w:t>
+      </w:r>
+    </w:p>
+    <w:p>
+      <w:pPr>
+        <w:widowControl w:val="0"/>
+        <w:suppressAutoHyphens/>
+        <w:spacing w:after="0" w:line="240" w:lineRule="auto"/>
+        <w:rPr>
+          <w:b/>
+          <w:bCs/>
+        </w:rPr>
+      </w:pPr>
+      <w:r>
+        <w:rPr>
+          <w:b/>
+          <w:bCs/>
+        </w:rPr>
+        <w:t>Software Development Engineering - Advisor I</w:t>
+      </w:r>
+    </w:p>
+    <w:p>
+      <w:pPr>
+        <w:widowControl w:val="0"/>
+        <w:tabs>
+          <w:tab w:val="right" w:pos="10080"/>
+        </w:tabs>
+        <w:suppressAutoHyphens/>
+        <w:spacing w:after="0" w:line="240" w:lineRule="auto"/>
+        <w:rPr>
+          <w:sz w:val="20"/>
+          <w:szCs w:val="20"/>
+        </w:rPr>
+      </w:pPr>
+      <w:r>
+        <w:rPr>
+          <w:sz w:val="20"/>
+          <w:szCs w:val="20"/>
+        </w:rPr>
+        <w:t>Results-driven professional in Fiserv's Loyalty Group, specializing in designing and managing customized loyalty programs to drive customer engagement and retention.</w:t>
+      </w:r>
+    </w:p>
+    <w:p>
+      <w:pPr>
+        <w:pStyle w:val="ListParagraph"/>
+        <w:widowControl w:val="0"/>
+        <w:numPr>
+          <w:ilvl w:val="0"/>
+          <w:numId w:val="18"/>
+        </w:numPr>
+        <w:tabs>
+          <w:tab w:val="right" w:pos="10080"/>
+        </w:tabs>
+        <w:suppressAutoHyphens/>
+        <w:spacing w:after="0" w:line="240" w:lineRule="auto"/>
+        <w:rPr>
+          <w:sz w:val="20"/>
+          <w:szCs w:val="20"/>
+        </w:rPr>
+      </w:pPr>
+      <w:r>
+        <w:rPr>
+          <w:sz w:val="20"/>
+          <w:szCs w:val="20"/>
+        </w:rPr>
+        <w:t>Spearheaded a successful modernization effort for the Agent Portal, implementing a Module Federation Micro-Frontend architecture, and transitioning the technology stack from AngularJS to React. This initiative resulted in significantly improved performance and an enhanced user experience.</w:t>
+      </w:r>
+    </w:p>
+    <w:p>
+      <w:pPr>
+        <w:pStyle w:val="ListParagraph"/>
+        <w:widowControl w:val="0"/>
+        <w:numPr>
+          <w:ilvl w:val="0"/>
+          <w:numId w:val="18"/>
+        </w:numPr>
+        <w:tabs>
+          <w:tab w:val="right" w:pos="10080"/>
+        </w:tabs>
+        <w:suppressAutoHyphens/>
+        <w:spacing w:after="0" w:line="240" w:lineRule="auto"/>
+        <w:rPr>
+          <w:sz w:val="20"/>
+          <w:szCs w:val="20"/>
+        </w:rPr>
+      </w:pPr>
+      <w:r>
+        <w:rPr>
+          <w:sz w:val="20"/>
+          <w:szCs w:val="20"/>
+        </w:rPr>
+        <w:t>Assisted in the ongoing maintenance and enhancement of the Consumer UI, a front-facing rewards claim system, ensuring seamless functionality and customer satisfaction.</w:t>
+      </w:r>
+    </w:p>
+    <w:p>
+      <w:pPr>
+        <w:pStyle w:val="ListParagraph"/>
+        <w:widowControl w:val="0"/>
+        <w:numPr>
+          <w:ilvl w:val="0"/>
+          <w:numId w:val="18"/>
+        </w:numPr>
+        <w:tabs>
+          <w:tab w:val="right" w:pos="10080"/>
+        </w:tabs>
+        <w:suppressAutoHyphens/>
+        <w:spacing w:after="0" w:line="240" w:lineRule="auto"/>
+        <w:rPr>
+          <w:sz w:val="20"/>
+          <w:szCs w:val="20"/>
+        </w:rPr>
+      </w:pPr>
+      <w:r>
+        <w:rPr>
+          <w:sz w:val="20"/>
+          <w:szCs w:val="20"/>
+        </w:rPr>
+        <w:t>Played a key role in the upkeep and improvement of the Agent Portal, ensuring optimal performance and user experience for the current iteration built on AngularJS.</w:t>
+      </w:r>
+    </w:p>
+    <w:p>
+      <w:pPr>
+        <w:widowControl w:val="0"/>
+        <w:tabs>
+          <w:tab w:val="right" w:pos="10080"/>
+        </w:tabs>
+        <w:suppressAutoHyphens/>
+        <w:spacing w:after="0" w:line="240" w:lineRule="auto"/>
+      </w:pPr>
+    </w:p>
+    <w:p>
+      <w:pPr>
+        <w:widowControl w:val="0"/>
+        <w:tabs>
+          <w:tab w:val="right" w:pos="10080"/>
+        </w:tabs>
+        <w:suppressAutoHyphens/>
+        <w:spacing w:after="0" w:line="240" w:lineRule="auto"/>
+        <w:rPr>
+          <w:b/>
+          <w:bCs/>
+        </w:rPr>
+      </w:pPr>
+      <w:r>
+        <w:rPr>
+          <w:b/>
+          <w:bCs/>
+        </w:rPr>
         <w:t>BNY MELLON</w:t>
       </w:r>
       <w:r>
@@ -556,27 +765,31 @@
         <w:suppressAutoHyphens/>
         <w:spacing w:after="0" w:line="240" w:lineRule="auto"/>
         <w:jc w:val="both"/>
-      </w:pPr>
-      <w:r>
-        <w:t>Lead a team of developers in building the Merlin, Hawk and OneView platform utilizing Angular 11</w:t>
-      </w:r>
-      <w:r>
-        <w:t>-15</w:t>
-      </w:r>
-      <w:r>
-        <w:t xml:space="preserve">, Typescript, </w:t>
-      </w:r>
-      <w:r>
-        <w:t>Node.js Platform</w:t>
-      </w:r>
-      <w:r>
-        <w:t xml:space="preserve">, Java Spring Tool Suite (STS), GIT Hub and MongoDB in developing, architecting, and design large complex distributed systems that are efficient, </w:t>
-      </w:r>
-      <w:r>
-        <w:t>resilient,</w:t>
-      </w:r>
-      <w:r>
-        <w:t xml:space="preserve"> and highly scalable.</w:t>
+        <w:rPr>
+          <w:sz w:val="20"/>
+          <w:szCs w:val="20"/>
+        </w:rPr>
+      </w:pPr>
+      <w:r>
+        <w:rPr>
+          <w:sz w:val="20"/>
+          <w:szCs w:val="20"/>
+        </w:rPr>
+        <w:t>L</w:t>
+      </w:r>
+      <w:r>
+        <w:rPr>
+          <w:sz w:val="20"/>
+          <w:szCs w:val="20"/>
+        </w:rPr>
+        <w:t>eading teams in developing Merlin, Hawk, and OneView platforms using Angular, TypeScript, Node.js, Java Spring Tool Suite (STS), GitHub, and MongoDB</w:t>
+      </w:r>
+      <w:r>
+        <w:rPr>
+          <w:sz w:val="20"/>
+          <w:szCs w:val="20"/>
+        </w:rPr>
+        <w:t>.</w:t>
       </w:r>
     </w:p>
     <w:p>
@@ -589,11 +802,25 @@
         </w:numPr>
         <w:suppressAutoHyphens/>
         <w:spacing w:after="0" w:line="240" w:lineRule="auto"/>
-        <w:ind w:left="360"/>
         <w:jc w:val="both"/>
-      </w:pPr>
-      <w:r>
-        <w:t>Pioneered a dynamic Q&amp;A system for Fraud Reporting which is scalable and Fluid.</w:t>
+        <w:rPr>
+          <w:sz w:val="20"/>
+          <w:szCs w:val="20"/>
+        </w:rPr>
+      </w:pPr>
+      <w:r>
+        <w:rPr>
+          <w:sz w:val="20"/>
+          <w:szCs w:val="20"/>
+        </w:rPr>
+        <w:t>Pioneered a scalable Q&amp;A system for Fraud Reporting and created functional prototypes using Figma for improved stakeholder understanding</w:t>
+      </w:r>
+      <w:r>
+        <w:rPr>
+          <w:sz w:val="20"/>
+          <w:szCs w:val="20"/>
+        </w:rPr>
+        <w:t>.</w:t>
       </w:r>
     </w:p>
     <w:p>
@@ -606,11 +833,25 @@
         </w:numPr>
         <w:suppressAutoHyphens/>
         <w:spacing w:after="0" w:line="240" w:lineRule="auto"/>
-        <w:ind w:left="360"/>
         <w:jc w:val="both"/>
-      </w:pPr>
-      <w:r>
-        <w:t>Utilizing Figma to provide functional prototypes to business for them to best grasp the final product to satisfy customer needs.</w:t>
+        <w:rPr>
+          <w:sz w:val="20"/>
+          <w:szCs w:val="20"/>
+        </w:rPr>
+      </w:pPr>
+      <w:r>
+        <w:rPr>
+          <w:sz w:val="20"/>
+          <w:szCs w:val="20"/>
+        </w:rPr>
+        <w:t>Key developer for OneView, revolutionizing internal transactional, validation, and reporting processes</w:t>
+      </w:r>
+      <w:r>
+        <w:rPr>
+          <w:sz w:val="20"/>
+          <w:szCs w:val="20"/>
+        </w:rPr>
+        <w:t>.</w:t>
       </w:r>
     </w:p>
     <w:p>
@@ -623,14 +864,25 @@
         </w:numPr>
         <w:suppressAutoHyphens/>
         <w:spacing w:after="0" w:line="240" w:lineRule="auto"/>
-        <w:ind w:left="360"/>
         <w:jc w:val="both"/>
-      </w:pPr>
-      <w:r>
-        <w:t>Served as k</w:t>
-      </w:r>
-      <w:r>
-        <w:t>ey developer for the OneView platform is designed to replace all internal digital transactional, validation and reporting processes within the company.</w:t>
+        <w:rPr>
+          <w:sz w:val="20"/>
+          <w:szCs w:val="20"/>
+        </w:rPr>
+      </w:pPr>
+      <w:r>
+        <w:rPr>
+          <w:sz w:val="20"/>
+          <w:szCs w:val="20"/>
+        </w:rPr>
+        <w:t>Lead Developer for HWK platform, focusing on payment validation, fraud detection and reporting, and rules management</w:t>
+      </w:r>
+      <w:r>
+        <w:rPr>
+          <w:sz w:val="20"/>
+          <w:szCs w:val="20"/>
+        </w:rPr>
+        <w:t>.</w:t>
       </w:r>
     </w:p>
     <w:p>
@@ -643,83 +895,25 @@
         </w:numPr>
         <w:suppressAutoHyphens/>
         <w:spacing w:after="0" w:line="240" w:lineRule="auto"/>
-        <w:ind w:left="360"/>
         <w:jc w:val="both"/>
-      </w:pPr>
-      <w:r>
-        <w:t xml:space="preserve">Acted as </w:t>
-      </w:r>
-      <w:r>
-        <w:t xml:space="preserve">Lead </w:t>
-      </w:r>
-      <w:r>
-        <w:t>D</w:t>
-      </w:r>
-      <w:r>
-        <w:t>eveloper for the HWK platform working on projects ranging from payment validation to Fraud Detection and Reporting to Rules management, for validation of payments processed via a rule’s filter customized by clients.</w:t>
-      </w:r>
-    </w:p>
-    <w:p>
-      <w:pPr>
-        <w:pStyle w:val="ListParagraph"/>
-        <w:widowControl w:val="0"/>
-        <w:numPr>
-          <w:ilvl w:val="0"/>
-          <w:numId w:val="8"/>
-        </w:numPr>
-        <w:suppressAutoHyphens/>
-        <w:spacing w:after="0" w:line="240" w:lineRule="auto"/>
-        <w:ind w:left="360"/>
-        <w:jc w:val="both"/>
-      </w:pPr>
-      <w:r>
-        <w:t>Contributed to the Merlin project by taking the lead on the Reporting platform built in Angular and providing branching and CICD assistance.</w:t>
-      </w:r>
-    </w:p>
-    <w:p>
-      <w:pPr>
-        <w:pStyle w:val="ListParagraph"/>
-        <w:widowControl w:val="0"/>
-        <w:numPr>
-          <w:ilvl w:val="0"/>
-          <w:numId w:val="8"/>
-        </w:numPr>
-        <w:suppressAutoHyphens/>
-        <w:spacing w:after="0" w:line="240" w:lineRule="auto"/>
-        <w:ind w:left="360"/>
-        <w:jc w:val="both"/>
-      </w:pPr>
-      <w:r>
-        <w:t xml:space="preserve">Served as </w:t>
-      </w:r>
-      <w:r>
-        <w:t>Key point of contact for release management, branching and deployment via the CICD Pipeline for DEV, QA, and Production environment.</w:t>
-      </w:r>
-    </w:p>
-    <w:p>
-      <w:pPr>
-        <w:pStyle w:val="ListParagraph"/>
-        <w:widowControl w:val="0"/>
-        <w:numPr>
-          <w:ilvl w:val="0"/>
-          <w:numId w:val="8"/>
-        </w:numPr>
-        <w:suppressAutoHyphens/>
-        <w:spacing w:after="0" w:line="240" w:lineRule="auto"/>
-        <w:ind w:left="360"/>
-        <w:jc w:val="both"/>
-      </w:pPr>
-      <w:r>
-        <w:t>I</w:t>
-      </w:r>
-      <w:r>
-        <w:t>mplement</w:t>
-      </w:r>
-      <w:r>
-        <w:t>ed</w:t>
-      </w:r>
-      <w:r>
-        <w:t xml:space="preserve"> Selenium Test Automation suite using the Cucumber Framework for automated testing in replacing our manual QA process saving valuable testing time and minimizing resources.</w:t>
+        <w:rPr>
+          <w:sz w:val="20"/>
+          <w:szCs w:val="20"/>
+        </w:rPr>
+      </w:pPr>
+      <w:r>
+        <w:rPr>
+          <w:sz w:val="20"/>
+          <w:szCs w:val="20"/>
+        </w:rPr>
+        <w:t>Implemented Selenium Test Automation with Cucumber Framework, enhancing testing efficiency and replacing manual QA processes</w:t>
+      </w:r>
+      <w:r>
+        <w:rPr>
+          <w:sz w:val="20"/>
+          <w:szCs w:val="20"/>
+        </w:rPr>
+        <w:t>.</w:t>
       </w:r>
     </w:p>
     <w:p>
@@ -800,24 +994,24 @@
         <w:suppressAutoHyphens/>
         <w:spacing w:after="0" w:line="240" w:lineRule="auto"/>
         <w:jc w:val="both"/>
-      </w:pPr>
-      <w:r>
-        <w:t xml:space="preserve">Performed front-end </w:t>
-      </w:r>
-      <w:r>
-        <w:t xml:space="preserve">development for the internal ADS (Asset Distribution System) for the Network Broadcasting department. </w:t>
-      </w:r>
-      <w:r>
-        <w:t>D</w:t>
-      </w:r>
-      <w:r>
-        <w:t>eliver</w:t>
-      </w:r>
-      <w:r>
-        <w:t>ed</w:t>
-      </w:r>
-      <w:r>
-        <w:t xml:space="preserve"> hundreds of hours of media to their viewers on multiple VOD platforms and devices.</w:t>
+        <w:rPr>
+          <w:sz w:val="20"/>
+          <w:szCs w:val="20"/>
+        </w:rPr>
+      </w:pPr>
+      <w:r>
+        <w:rPr>
+          <w:sz w:val="20"/>
+          <w:szCs w:val="20"/>
+        </w:rPr>
+        <w:t>Conducted front-end development for the Network Broadcasting department's internal ADS (Asset Distribution System), delivering extensive media content on various VOD platforms and devices</w:t>
+      </w:r>
+      <w:r>
+        <w:rPr>
+          <w:sz w:val="20"/>
+          <w:szCs w:val="20"/>
+        </w:rPr>
+        <w:t>.</w:t>
       </w:r>
     </w:p>
     <w:p>
@@ -832,12 +1026,24 @@
         <w:spacing w:after="0" w:line="240" w:lineRule="auto"/>
         <w:ind w:left="360"/>
         <w:jc w:val="both"/>
-      </w:pPr>
-      <w:r>
-        <w:t>D</w:t>
-      </w:r>
-      <w:r>
-        <w:t>elivered the Enterprise Distribution Platform, including more than 1500 features over 5+ years.</w:t>
+        <w:rPr>
+          <w:sz w:val="20"/>
+          <w:szCs w:val="20"/>
+        </w:rPr>
+      </w:pPr>
+      <w:r>
+        <w:rPr>
+          <w:sz w:val="20"/>
+          <w:szCs w:val="20"/>
+        </w:rPr>
+        <w:t>Successfully delivered the Enterprise Distribution Platform, encompassing 1500+ features over 5+ years</w:t>
+      </w:r>
+      <w:r>
+        <w:rPr>
+          <w:sz w:val="20"/>
+          <w:szCs w:val="20"/>
+        </w:rPr>
+        <w:t>.</w:t>
       </w:r>
     </w:p>
     <w:p>
@@ -852,9 +1058,24 @@
         <w:spacing w:after="0" w:line="240" w:lineRule="auto"/>
         <w:ind w:left="360"/>
         <w:jc w:val="both"/>
-      </w:pPr>
-      <w:r>
-        <w:t>Implemented the Transcode Manager system as a Full Stack Engineer, utilizing Morphia, Java Spring MVC, Rest Angular and AngularJS.</w:t>
+        <w:rPr>
+          <w:sz w:val="20"/>
+          <w:szCs w:val="20"/>
+        </w:rPr>
+      </w:pPr>
+      <w:r>
+        <w:rPr>
+          <w:sz w:val="20"/>
+          <w:szCs w:val="20"/>
+        </w:rPr>
+        <w:t>Implemented the Transcode Manager system as a Full Stack Engineer, utilizing Morphia, Java Spring MVC, Rest Angular, and AngularJS</w:t>
+      </w:r>
+      <w:r>
+        <w:rPr>
+          <w:sz w:val="20"/>
+          <w:szCs w:val="20"/>
+        </w:rPr>
+        <w:t>.</w:t>
       </w:r>
     </w:p>
     <w:p>
@@ -869,35 +1090,41 @@
         <w:spacing w:after="0" w:line="240" w:lineRule="auto"/>
         <w:ind w:left="360"/>
         <w:jc w:val="both"/>
-      </w:pPr>
-      <w:r>
-        <w:t xml:space="preserve">Provided technical design and architecture in </w:t>
-      </w:r>
-      <w:r>
-        <w:t>developing</w:t>
-      </w:r>
-      <w:r>
-        <w:t xml:space="preserve"> technologies such as AngularJS, lodash, JavaScript, Node.js, CSS, Rest Angular and related libraries.</w:t>
-      </w:r>
-    </w:p>
-    <w:p>
-      <w:pPr>
-        <w:widowControl w:val="0"/>
-        <w:suppressAutoHyphens/>
-        <w:spacing w:after="0" w:line="240" w:lineRule="auto"/>
-        <w:jc w:val="both"/>
-      </w:pPr>
-    </w:p>
-    <w:p>
-      <w:pPr>
-        <w:widowControl w:val="0"/>
-        <w:tabs>
-          <w:tab w:val="center" w:pos="5040"/>
-          <w:tab w:val="right" w:pos="10080"/>
-        </w:tabs>
-        <w:suppressAutoHyphens/>
-        <w:spacing w:after="0" w:line="240" w:lineRule="auto"/>
-      </w:pPr>
+        <w:rPr>
+          <w:sz w:val="20"/>
+          <w:szCs w:val="20"/>
+        </w:rPr>
+      </w:pPr>
+      <w:r>
+        <w:rPr>
+          <w:sz w:val="20"/>
+          <w:szCs w:val="20"/>
+        </w:rPr>
+        <w:t xml:space="preserve">Provided technical design and architecture expertise for technologies like AngularJS, </w:t>
+      </w:r>
+      <w:proofErr w:type="spellStart"/>
+      <w:r>
+        <w:rPr>
+          <w:sz w:val="20"/>
+          <w:szCs w:val="20"/>
+        </w:rPr>
+        <w:t>lodash</w:t>
+      </w:r>
+      <w:proofErr w:type="spellEnd"/>
+      <w:r>
+        <w:rPr>
+          <w:sz w:val="20"/>
+          <w:szCs w:val="20"/>
+        </w:rPr>
+        <w:t>, JavaScript, Node.js, CSS, Rest Angular, and related libraries</w:t>
+      </w:r>
+      <w:r>
+        <w:rPr>
+          <w:sz w:val="20"/>
+          <w:szCs w:val="20"/>
+        </w:rPr>
+        <w:t>.</w:t>
+      </w:r>
     </w:p>
     <w:p>
       <w:pPr>
@@ -1034,8 +1261,16 @@
         <w:suppressAutoHyphens/>
         <w:spacing w:after="0" w:line="240" w:lineRule="auto"/>
         <w:jc w:val="both"/>
-      </w:pPr>
-      <w:r>
+        <w:rPr>
+          <w:sz w:val="20"/>
+          <w:szCs w:val="20"/>
+        </w:rPr>
+      </w:pPr>
+      <w:r>
+        <w:rPr>
+          <w:sz w:val="20"/>
+          <w:szCs w:val="20"/>
+        </w:rPr>
         <w:t>Delivered a payments processing, payment history and payment method handling project using the MEAN stack (MongoDB, Express, AngularJS, Node).</w:t>
       </w:r>
     </w:p>
@@ -1051,8 +1286,16 @@
         <w:spacing w:after="0" w:line="240" w:lineRule="auto"/>
         <w:ind w:left="360"/>
         <w:jc w:val="both"/>
-      </w:pPr>
-      <w:r>
+        <w:rPr>
+          <w:sz w:val="20"/>
+          <w:szCs w:val="20"/>
+        </w:rPr>
+      </w:pPr>
+      <w:r>
+        <w:rPr>
+          <w:sz w:val="20"/>
+          <w:szCs w:val="20"/>
+        </w:rPr>
         <w:t>Managed the branching strategy and JIRA Ticket distribution to drive business requirements to meet current “best practices” standards and meet final deliverable deadlines.</w:t>
       </w:r>
     </w:p>
@@ -1070,6 +1313,10 @@
         <w:jc w:val="both"/>
       </w:pPr>
       <w:r>
+        <w:rPr>
+          <w:sz w:val="20"/>
+          <w:szCs w:val="20"/>
+        </w:rPr>
         <w:t>Involved with the re-architecture of the Farmers UI Framework by creating a proprietary Yeoman Angular generator to automate Farmer’s specific project and file structure for automating deployments and deliverables using Grunt.</w:t>
       </w:r>
     </w:p>
@@ -1153,8 +1400,16 @@
         <w:suppressAutoHyphens/>
         <w:spacing w:after="0" w:line="240" w:lineRule="auto"/>
         <w:jc w:val="both"/>
-      </w:pPr>
-      <w:r>
+        <w:rPr>
+          <w:sz w:val="20"/>
+          <w:szCs w:val="20"/>
+        </w:rPr>
+      </w:pPr>
+      <w:r>
+        <w:rPr>
+          <w:sz w:val="20"/>
+          <w:szCs w:val="20"/>
+        </w:rPr>
         <w:t>Key developer on a next-generation credit card servicing site responsible for design and build a common look and feel framework of, image carousels, customers account management and rewards-redemption functionality across applications built with HTML5, CSS, YUI Framework via Java JSP pages.</w:t>
       </w:r>
     </w:p>
@@ -1170,14 +1425,30 @@
         <w:spacing w:after="0" w:line="240" w:lineRule="auto"/>
         <w:ind w:left="360"/>
         <w:jc w:val="both"/>
-      </w:pPr>
-      <w:r>
+        <w:rPr>
+          <w:sz w:val="20"/>
+          <w:szCs w:val="20"/>
+        </w:rPr>
+      </w:pPr>
+      <w:r>
+        <w:rPr>
+          <w:sz w:val="20"/>
+          <w:szCs w:val="20"/>
+        </w:rPr>
         <w:t xml:space="preserve">Leveraged Oracle’s RightNow CMS system (a heavily </w:t>
       </w:r>
       <w:r>
+        <w:rPr>
+          <w:sz w:val="20"/>
+          <w:szCs w:val="20"/>
+        </w:rPr>
         <w:t>customized</w:t>
       </w:r>
       <w:r>
+        <w:rPr>
+          <w:sz w:val="20"/>
+          <w:szCs w:val="20"/>
+        </w:rPr>
         <w:t xml:space="preserve"> PHP and JavaScript module) for direct to customer communication, messaging and FAQ leveraging Barclay’s distinct brand UI.</w:t>
       </w:r>
     </w:p>
@@ -1193,8 +1464,16 @@
         <w:spacing w:after="0" w:line="240" w:lineRule="auto"/>
         <w:ind w:left="360"/>
         <w:jc w:val="both"/>
-      </w:pPr>
-      <w:r>
+        <w:rPr>
+          <w:sz w:val="20"/>
+          <w:szCs w:val="20"/>
+        </w:rPr>
+      </w:pPr>
+      <w:r>
+        <w:rPr>
+          <w:sz w:val="20"/>
+          <w:szCs w:val="20"/>
+        </w:rPr>
         <w:t>Delivered a high profile BlackCard website refresh project, focused on site wide facelift to match the BlackCard brand.</w:t>
       </w:r>
     </w:p>
@@ -1210,8 +1489,16 @@
         <w:spacing w:after="0" w:line="240" w:lineRule="auto"/>
         <w:ind w:left="360"/>
         <w:jc w:val="both"/>
-      </w:pPr>
-      <w:r>
+        <w:rPr>
+          <w:sz w:val="20"/>
+          <w:szCs w:val="20"/>
+        </w:rPr>
+      </w:pPr>
+      <w:r>
+        <w:rPr>
+          <w:sz w:val="20"/>
+          <w:szCs w:val="20"/>
+        </w:rPr>
         <w:t>Implemented web analytics Omniture Site catalyst, for user analytics, to improve business-marketing deliverables.</w:t>
       </w:r>
     </w:p>
@@ -1943,103 +2230,103 @@
       <w:lvlText w:val=""/>
       <w:lvlJc w:val="left"/>
       <w:pPr>
+        <w:ind w:left="360" w:hanging="360"/>
+      </w:pPr>
+      <w:rPr>
+        <w:rFonts w:ascii="Symbol" w:hAnsi="Symbol" w:hint="default"/>
+      </w:rPr>
+    </w:lvl>
+    <w:lvl w:ilvl="1" w:tplc="04090003" w:tentative="1">
+      <w:start w:val="1"/>
+      <w:numFmt w:val="bullet"/>
+      <w:lvlText w:val="o"/>
+      <w:lvlJc w:val="left"/>
+      <w:pPr>
         <w:ind w:left="1080" w:hanging="360"/>
       </w:pPr>
       <w:rPr>
+        <w:rFonts w:ascii="Courier New" w:hAnsi="Courier New" w:cs="Courier New" w:hint="default"/>
+      </w:rPr>
+    </w:lvl>
+    <w:lvl w:ilvl="2" w:tplc="04090005" w:tentative="1">
+      <w:start w:val="1"/>
+      <w:numFmt w:val="bullet"/>
+      <w:lvlText w:val=""/>
+      <w:lvlJc w:val="left"/>
+      <w:pPr>
+        <w:ind w:left="1800" w:hanging="360"/>
+      </w:pPr>
+      <w:rPr>
+        <w:rFonts w:ascii="Wingdings" w:hAnsi="Wingdings" w:hint="default"/>
+      </w:rPr>
+    </w:lvl>
+    <w:lvl w:ilvl="3" w:tplc="04090001" w:tentative="1">
+      <w:start w:val="1"/>
+      <w:numFmt w:val="bullet"/>
+      <w:lvlText w:val=""/>
+      <w:lvlJc w:val="left"/>
+      <w:pPr>
+        <w:ind w:left="2520" w:hanging="360"/>
+      </w:pPr>
+      <w:rPr>
         <w:rFonts w:ascii="Symbol" w:hAnsi="Symbol" w:hint="default"/>
       </w:rPr>
     </w:lvl>
-    <w:lvl w:ilvl="1" w:tplc="04090003" w:tentative="1">
-      <w:start w:val="1"/>
-      <w:numFmt w:val="bullet"/>
-      <w:lvlText w:val="o"/>
-      <w:lvlJc w:val="left"/>
-      <w:pPr>
-        <w:ind w:left="1800" w:hanging="360"/>
-      </w:pPr>
-      <w:rPr>
-        <w:rFonts w:ascii="Courier New" w:hAnsi="Courier New" w:cs="Courier New" w:hint="default"/>
-      </w:rPr>
-    </w:lvl>
-    <w:lvl w:ilvl="2" w:tplc="04090005" w:tentative="1">
-      <w:start w:val="1"/>
-      <w:numFmt w:val="bullet"/>
-      <w:lvlText w:val=""/>
-      <w:lvlJc w:val="left"/>
-      <w:pPr>
-        <w:ind w:left="2520" w:hanging="360"/>
-      </w:pPr>
-      <w:rPr>
-        <w:rFonts w:ascii="Wingdings" w:hAnsi="Wingdings" w:hint="default"/>
-      </w:rPr>
-    </w:lvl>
-    <w:lvl w:ilvl="3" w:tplc="04090001" w:tentative="1">
+    <w:lvl w:ilvl="4" w:tplc="04090003" w:tentative="1">
+      <w:start w:val="1"/>
+      <w:numFmt w:val="bullet"/>
+      <w:lvlText w:val="o"/>
+      <w:lvlJc w:val="left"/>
+      <w:pPr>
+        <w:ind w:left="3240" w:hanging="360"/>
+      </w:pPr>
+      <w:rPr>
+        <w:rFonts w:ascii="Courier New" w:hAnsi="Courier New" w:cs="Courier New" w:hint="default"/>
+      </w:rPr>
+    </w:lvl>
+    <w:lvl w:ilvl="5" w:tplc="04090005" w:tentative="1">
+      <w:start w:val="1"/>
+      <w:numFmt w:val="bullet"/>
+      <w:lvlText w:val=""/>
+      <w:lvlJc w:val="left"/>
+      <w:pPr>
+        <w:ind w:left="3960" w:hanging="360"/>
+      </w:pPr>
+      <w:rPr>
+        <w:rFonts w:ascii="Wingdings" w:hAnsi="Wingdings" w:hint="default"/>
+      </w:rPr>
+    </w:lvl>
+    <w:lvl w:ilvl="6" w:tplc="04090001" w:tentative="1">
       <w:start w:val="1"/>
       <w:numFmt w:val="bullet"/>
       <w:lvlText w:val=""/>
       <w:lvlJc w:val="left"/>
       <w:pPr>
-        <w:ind w:left="3240" w:hanging="360"/>
+        <w:ind w:left="4680" w:hanging="360"/>
       </w:pPr>
       <w:rPr>
         <w:rFonts w:ascii="Symbol" w:hAnsi="Symbol" w:hint="default"/>
       </w:rPr>
     </w:lvl>
-    <w:lvl w:ilvl="4" w:tplc="04090003" w:tentative="1">
-      <w:start w:val="1"/>
-      <w:numFmt w:val="bullet"/>
-      <w:lvlText w:val="o"/>
-      <w:lvlJc w:val="left"/>
-      <w:pPr>
-        <w:ind w:left="3960" w:hanging="360"/>
-      </w:pPr>
-      <w:rPr>
-        <w:rFonts w:ascii="Courier New" w:hAnsi="Courier New" w:cs="Courier New" w:hint="default"/>
-      </w:rPr>
-    </w:lvl>
-    <w:lvl w:ilvl="5" w:tplc="04090005" w:tentative="1">
-      <w:start w:val="1"/>
-      <w:numFmt w:val="bullet"/>
-      <w:lvlText w:val=""/>
-      <w:lvlJc w:val="left"/>
-      <w:pPr>
-        <w:ind w:left="4680" w:hanging="360"/>
-      </w:pPr>
-      <w:rPr>
-        <w:rFonts w:ascii="Wingdings" w:hAnsi="Wingdings" w:hint="default"/>
-      </w:rPr>
-    </w:lvl>
-    <w:lvl w:ilvl="6" w:tplc="04090001" w:tentative="1">
-      <w:start w:val="1"/>
-      <w:numFmt w:val="bullet"/>
-      <w:lvlText w:val=""/>
+    <w:lvl w:ilvl="7" w:tplc="04090003" w:tentative="1">
+      <w:start w:val="1"/>
+      <w:numFmt w:val="bullet"/>
+      <w:lvlText w:val="o"/>
       <w:lvlJc w:val="left"/>
       <w:pPr>
         <w:ind w:left="5400" w:hanging="360"/>
       </w:pPr>
       <w:rPr>
-        <w:rFonts w:ascii="Symbol" w:hAnsi="Symbol" w:hint="default"/>
-      </w:rPr>
-    </w:lvl>
-    <w:lvl w:ilvl="7" w:tplc="04090003" w:tentative="1">
-      <w:start w:val="1"/>
-      <w:numFmt w:val="bullet"/>
-      <w:lvlText w:val="o"/>
+        <w:rFonts w:ascii="Courier New" w:hAnsi="Courier New" w:cs="Courier New" w:hint="default"/>
+      </w:rPr>
+    </w:lvl>
+    <w:lvl w:ilvl="8" w:tplc="04090005" w:tentative="1">
+      <w:start w:val="1"/>
+      <w:numFmt w:val="bullet"/>
+      <w:lvlText w:val=""/>
       <w:lvlJc w:val="left"/>
       <w:pPr>
         <w:ind w:left="6120" w:hanging="360"/>
-      </w:pPr>
-      <w:rPr>
-        <w:rFonts w:ascii="Courier New" w:hAnsi="Courier New" w:cs="Courier New" w:hint="default"/>
-      </w:rPr>
-    </w:lvl>
-    <w:lvl w:ilvl="8" w:tplc="04090005" w:tentative="1">
-      <w:start w:val="1"/>
-      <w:numFmt w:val="bullet"/>
-      <w:lvlText w:val=""/>
-      <w:lvlJc w:val="left"/>
-      <w:pPr>
-        <w:ind w:left="6840" w:hanging="360"/>
       </w:pPr>
       <w:rPr>
         <w:rFonts w:ascii="Wingdings" w:hAnsi="Wingdings" w:hint="default"/>
@@ -2609,6 +2896,119 @@
     </w:lvl>
   </w:abstractNum>
   <w:abstractNum w:abstractNumId="8" w15:restartNumberingAfterBreak="0">
+    <w:nsid w:val="1EF54C56"/>
+    <w:multiLevelType w:val="hybridMultilevel"/>
+    <w:tmpl w:val="70F6EABE"/>
+    <w:lvl w:ilvl="0" w:tplc="04090001">
+      <w:start w:val="1"/>
+      <w:numFmt w:val="bullet"/>
+      <w:lvlText w:val=""/>
+      <w:lvlJc w:val="left"/>
+      <w:pPr>
+        <w:ind w:left="360" w:hanging="360"/>
+      </w:pPr>
+      <w:rPr>
+        <w:rFonts w:ascii="Symbol" w:hAnsi="Symbol" w:hint="default"/>
+      </w:rPr>
+    </w:lvl>
+    <w:lvl w:ilvl="1" w:tplc="04090003" w:tentative="1">
+      <w:start w:val="1"/>
+      <w:numFmt w:val="bullet"/>
+      <w:lvlText w:val="o"/>
+      <w:lvlJc w:val="left"/>
+      <w:pPr>
+        <w:ind w:left="1080" w:hanging="360"/>
+      </w:pPr>
+      <w:rPr>
+        <w:rFonts w:ascii="Courier New" w:hAnsi="Courier New" w:cs="Courier New" w:hint="default"/>
+      </w:rPr>
+    </w:lvl>
+    <w:lvl w:ilvl="2" w:tplc="04090005" w:tentative="1">
+      <w:start w:val="1"/>
+      <w:numFmt w:val="bullet"/>
+      <w:lvlText w:val=""/>
+      <w:lvlJc w:val="left"/>
+      <w:pPr>
+        <w:ind w:left="1800" w:hanging="360"/>
+      </w:pPr>
+      <w:rPr>
+        <w:rFonts w:ascii="Wingdings" w:hAnsi="Wingdings" w:hint="default"/>
+      </w:rPr>
+    </w:lvl>
+    <w:lvl w:ilvl="3" w:tplc="04090001" w:tentative="1">
+      <w:start w:val="1"/>
+      <w:numFmt w:val="bullet"/>
+      <w:lvlText w:val=""/>
+      <w:lvlJc w:val="left"/>
+      <w:pPr>
+        <w:ind w:left="2520" w:hanging="360"/>
+      </w:pPr>
+      <w:rPr>
+        <w:rFonts w:ascii="Symbol" w:hAnsi="Symbol" w:hint="default"/>
+      </w:rPr>
+    </w:lvl>
+    <w:lvl w:ilvl="4" w:tplc="04090003" w:tentative="1">
+      <w:start w:val="1"/>
+      <w:numFmt w:val="bullet"/>
+      <w:lvlText w:val="o"/>
+      <w:lvlJc w:val="left"/>
+      <w:pPr>
+        <w:ind w:left="3240" w:hanging="360"/>
+      </w:pPr>
+      <w:rPr>
+        <w:rFonts w:ascii="Courier New" w:hAnsi="Courier New" w:cs="Courier New" w:hint="default"/>
+      </w:rPr>
+    </w:lvl>
+    <w:lvl w:ilvl="5" w:tplc="04090005" w:tentative="1">
+      <w:start w:val="1"/>
+      <w:numFmt w:val="bullet"/>
+      <w:lvlText w:val=""/>
+      <w:lvlJc w:val="left"/>
+      <w:pPr>
+        <w:ind w:left="3960" w:hanging="360"/>
+      </w:pPr>
+      <w:rPr>
+        <w:rFonts w:ascii="Wingdings" w:hAnsi="Wingdings" w:hint="default"/>
+      </w:rPr>
+    </w:lvl>
+    <w:lvl w:ilvl="6" w:tplc="04090001" w:tentative="1">
+      <w:start w:val="1"/>
+      <w:numFmt w:val="bullet"/>
+      <w:lvlText w:val=""/>
+      <w:lvlJc w:val="left"/>
+      <w:pPr>
+        <w:ind w:left="4680" w:hanging="360"/>
+      </w:pPr>
+      <w:rPr>
+        <w:rFonts w:ascii="Symbol" w:hAnsi="Symbol" w:hint="default"/>
+      </w:rPr>
+    </w:lvl>
+    <w:lvl w:ilvl="7" w:tplc="04090003" w:tentative="1">
+      <w:start w:val="1"/>
+      <w:numFmt w:val="bullet"/>
+      <w:lvlText w:val="o"/>
+      <w:lvlJc w:val="left"/>
+      <w:pPr>
+        <w:ind w:left="5400" w:hanging="360"/>
+      </w:pPr>
+      <w:rPr>
+        <w:rFonts w:ascii="Courier New" w:hAnsi="Courier New" w:cs="Courier New" w:hint="default"/>
+      </w:rPr>
+    </w:lvl>
+    <w:lvl w:ilvl="8" w:tplc="04090005" w:tentative="1">
+      <w:start w:val="1"/>
+      <w:numFmt w:val="bullet"/>
+      <w:lvlText w:val=""/>
+      <w:lvlJc w:val="left"/>
+      <w:pPr>
+        <w:ind w:left="6120" w:hanging="360"/>
+      </w:pPr>
+      <w:rPr>
+        <w:rFonts w:ascii="Wingdings" w:hAnsi="Wingdings" w:hint="default"/>
+      </w:rPr>
+    </w:lvl>
+  </w:abstractNum>
+  <w:abstractNum w:abstractNumId="9" w15:restartNumberingAfterBreak="0">
     <w:nsid w:val="20CE3E2B"/>
     <w:multiLevelType w:val="hybridMultilevel"/>
     <w:tmpl w:val="759C78A4"/>
@@ -2720,7 +3120,120 @@
       </w:rPr>
     </w:lvl>
   </w:abstractNum>
-  <w:abstractNum w:abstractNumId="9" w15:restartNumberingAfterBreak="0">
+  <w:abstractNum w:abstractNumId="10" w15:restartNumberingAfterBreak="0">
+    <w:nsid w:val="4D283A8E"/>
+    <w:multiLevelType w:val="hybridMultilevel"/>
+    <w:tmpl w:val="2F960A40"/>
+    <w:lvl w:ilvl="0" w:tplc="04090001">
+      <w:start w:val="1"/>
+      <w:numFmt w:val="bullet"/>
+      <w:lvlText w:val=""/>
+      <w:lvlJc w:val="left"/>
+      <w:pPr>
+        <w:ind w:left="450" w:hanging="360"/>
+      </w:pPr>
+      <w:rPr>
+        <w:rFonts w:ascii="Symbol" w:hAnsi="Symbol" w:hint="default"/>
+      </w:rPr>
+    </w:lvl>
+    <w:lvl w:ilvl="1" w:tplc="04090003" w:tentative="1">
+      <w:start w:val="1"/>
+      <w:numFmt w:val="bullet"/>
+      <w:lvlText w:val="o"/>
+      <w:lvlJc w:val="left"/>
+      <w:pPr>
+        <w:ind w:left="1170" w:hanging="360"/>
+      </w:pPr>
+      <w:rPr>
+        <w:rFonts w:ascii="Courier New" w:hAnsi="Courier New" w:cs="Courier New" w:hint="default"/>
+      </w:rPr>
+    </w:lvl>
+    <w:lvl w:ilvl="2" w:tplc="04090005" w:tentative="1">
+      <w:start w:val="1"/>
+      <w:numFmt w:val="bullet"/>
+      <w:lvlText w:val=""/>
+      <w:lvlJc w:val="left"/>
+      <w:pPr>
+        <w:ind w:left="1890" w:hanging="360"/>
+      </w:pPr>
+      <w:rPr>
+        <w:rFonts w:ascii="Wingdings" w:hAnsi="Wingdings" w:hint="default"/>
+      </w:rPr>
+    </w:lvl>
+    <w:lvl w:ilvl="3" w:tplc="04090001" w:tentative="1">
+      <w:start w:val="1"/>
+      <w:numFmt w:val="bullet"/>
+      <w:lvlText w:val=""/>
+      <w:lvlJc w:val="left"/>
+      <w:pPr>
+        <w:ind w:left="2610" w:hanging="360"/>
+      </w:pPr>
+      <w:rPr>
+        <w:rFonts w:ascii="Symbol" w:hAnsi="Symbol" w:hint="default"/>
+      </w:rPr>
+    </w:lvl>
+    <w:lvl w:ilvl="4" w:tplc="04090003" w:tentative="1">
+      <w:start w:val="1"/>
+      <w:numFmt w:val="bullet"/>
+      <w:lvlText w:val="o"/>
+      <w:lvlJc w:val="left"/>
+      <w:pPr>
+        <w:ind w:left="3330" w:hanging="360"/>
+      </w:pPr>
+      <w:rPr>
+        <w:rFonts w:ascii="Courier New" w:hAnsi="Courier New" w:cs="Courier New" w:hint="default"/>
+      </w:rPr>
+    </w:lvl>
+    <w:lvl w:ilvl="5" w:tplc="04090005" w:tentative="1">
+      <w:start w:val="1"/>
+      <w:numFmt w:val="bullet"/>
+      <w:lvlText w:val=""/>
+      <w:lvlJc w:val="left"/>
+      <w:pPr>
+        <w:ind w:left="4050" w:hanging="360"/>
+      </w:pPr>
+      <w:rPr>
+        <w:rFonts w:ascii="Wingdings" w:hAnsi="Wingdings" w:hint="default"/>
+      </w:rPr>
+    </w:lvl>
+    <w:lvl w:ilvl="6" w:tplc="04090001" w:tentative="1">
+      <w:start w:val="1"/>
+      <w:numFmt w:val="bullet"/>
+      <w:lvlText w:val=""/>
+      <w:lvlJc w:val="left"/>
+      <w:pPr>
+        <w:ind w:left="4770" w:hanging="360"/>
+      </w:pPr>
+      <w:rPr>
+        <w:rFonts w:ascii="Symbol" w:hAnsi="Symbol" w:hint="default"/>
+      </w:rPr>
+    </w:lvl>
+    <w:lvl w:ilvl="7" w:tplc="04090003" w:tentative="1">
+      <w:start w:val="1"/>
+      <w:numFmt w:val="bullet"/>
+      <w:lvlText w:val="o"/>
+      <w:lvlJc w:val="left"/>
+      <w:pPr>
+        <w:ind w:left="5490" w:hanging="360"/>
+      </w:pPr>
+      <w:rPr>
+        <w:rFonts w:ascii="Courier New" w:hAnsi="Courier New" w:cs="Courier New" w:hint="default"/>
+      </w:rPr>
+    </w:lvl>
+    <w:lvl w:ilvl="8" w:tplc="04090005" w:tentative="1">
+      <w:start w:val="1"/>
+      <w:numFmt w:val="bullet"/>
+      <w:lvlText w:val=""/>
+      <w:lvlJc w:val="left"/>
+      <w:pPr>
+        <w:ind w:left="6210" w:hanging="360"/>
+      </w:pPr>
+      <w:rPr>
+        <w:rFonts w:ascii="Wingdings" w:hAnsi="Wingdings" w:hint="default"/>
+      </w:rPr>
+    </w:lvl>
+  </w:abstractNum>
+  <w:abstractNum w:abstractNumId="11" w15:restartNumberingAfterBreak="0">
     <w:nsid w:val="557360CC"/>
     <w:multiLevelType w:val="hybridMultilevel"/>
     <w:tmpl w:val="B0F0734A"/>
@@ -2832,7 +3345,7 @@
       </w:rPr>
     </w:lvl>
   </w:abstractNum>
-  <w:abstractNum w:abstractNumId="10" w15:restartNumberingAfterBreak="0">
+  <w:abstractNum w:abstractNumId="12" w15:restartNumberingAfterBreak="0">
     <w:nsid w:val="6E1F7591"/>
     <w:multiLevelType w:val="hybridMultilevel"/>
     <w:tmpl w:val="F594DD98"/>
@@ -2945,7 +3458,7 @@
       </w:rPr>
     </w:lvl>
   </w:abstractNum>
-  <w:abstractNum w:abstractNumId="11" w15:restartNumberingAfterBreak="0">
+  <w:abstractNum w:abstractNumId="13" w15:restartNumberingAfterBreak="0">
     <w:nsid w:val="73D17733"/>
     <w:multiLevelType w:val="hybridMultilevel"/>
     <w:tmpl w:val="32C060FC"/>
@@ -3057,7 +3570,7 @@
       </w:rPr>
     </w:lvl>
   </w:abstractNum>
-  <w:abstractNum w:abstractNumId="12" w15:restartNumberingAfterBreak="0">
+  <w:abstractNum w:abstractNumId="14" w15:restartNumberingAfterBreak="0">
     <w:nsid w:val="791039F3"/>
     <w:multiLevelType w:val="hybridMultilevel"/>
     <w:tmpl w:val="A7D8782E"/>
@@ -3170,7 +3683,7 @@
       </w:rPr>
     </w:lvl>
   </w:abstractNum>
-  <w:abstractNum w:abstractNumId="13" w15:restartNumberingAfterBreak="0">
+  <w:abstractNum w:abstractNumId="15" w15:restartNumberingAfterBreak="0">
     <w:nsid w:val="7BBF198D"/>
     <w:multiLevelType w:val="hybridMultilevel"/>
     <w:tmpl w:val="C5421DFE"/>
@@ -3283,7 +3796,7 @@
       </w:rPr>
     </w:lvl>
   </w:abstractNum>
-  <w:abstractNum w:abstractNumId="14" w15:restartNumberingAfterBreak="0">
+  <w:abstractNum w:abstractNumId="16" w15:restartNumberingAfterBreak="0">
     <w:nsid w:val="7CF764CD"/>
     <w:multiLevelType w:val="hybridMultilevel"/>
     <w:tmpl w:val="9DD68AF6"/>
@@ -3395,7 +3908,7 @@
       </w:rPr>
     </w:lvl>
   </w:abstractNum>
-  <w:abstractNum w:abstractNumId="15" w15:restartNumberingAfterBreak="0">
+  <w:abstractNum w:abstractNumId="17" w15:restartNumberingAfterBreak="0">
     <w:nsid w:val="7EF269F8"/>
     <w:multiLevelType w:val="hybridMultilevel"/>
     <w:tmpl w:val="5B3EAC02"/>
@@ -3509,22 +4022,22 @@
     </w:lvl>
   </w:abstractNum>
   <w:num w:numId="1" w16cid:durableId="342362755">
-    <w:abstractNumId w:val="12"/>
+    <w:abstractNumId w:val="14"/>
   </w:num>
   <w:num w:numId="2" w16cid:durableId="1002776915">
-    <w:abstractNumId w:val="11"/>
+    <w:abstractNumId w:val="13"/>
   </w:num>
   <w:num w:numId="3" w16cid:durableId="530345608">
-    <w:abstractNumId w:val="8"/>
+    <w:abstractNumId w:val="9"/>
   </w:num>
   <w:num w:numId="4" w16cid:durableId="2016109451">
     <w:abstractNumId w:val="5"/>
   </w:num>
   <w:num w:numId="5" w16cid:durableId="832648257">
-    <w:abstractNumId w:val="10"/>
+    <w:abstractNumId w:val="12"/>
   </w:num>
   <w:num w:numId="6" w16cid:durableId="674066097">
-    <w:abstractNumId w:val="9"/>
+    <w:abstractNumId w:val="11"/>
   </w:num>
   <w:num w:numId="7" w16cid:durableId="861747424">
     <w:abstractNumId w:val="6"/>
@@ -3536,10 +4049,10 @@
     <w:abstractNumId w:val="4"/>
   </w:num>
   <w:num w:numId="10" w16cid:durableId="1483426143">
-    <w:abstractNumId w:val="13"/>
+    <w:abstractNumId w:val="15"/>
   </w:num>
   <w:num w:numId="11" w16cid:durableId="749933378">
-    <w:abstractNumId w:val="15"/>
+    <w:abstractNumId w:val="17"/>
   </w:num>
   <w:num w:numId="12" w16cid:durableId="1513255241">
     <w:abstractNumId w:val="1"/>
@@ -3554,7 +4067,13 @@
     <w:abstractNumId w:val="7"/>
   </w:num>
   <w:num w:numId="16" w16cid:durableId="297421781">
-    <w:abstractNumId w:val="14"/>
+    <w:abstractNumId w:val="16"/>
+  </w:num>
+  <w:num w:numId="17" w16cid:durableId="629674418">
+    <w:abstractNumId w:val="8"/>
+  </w:num>
+  <w:num w:numId="18" w16cid:durableId="1699622259">
+    <w:abstractNumId w:val="10"/>
   </w:num>
 </w:numbering>
 </file>

</xml_diff>